<commit_message>
ASs 5,project - 6,7
</commit_message>
<xml_diff>
--- a/JAVA ASSIGNMENT-05.docx
+++ b/JAVA ASSIGNMENT-05.docx
@@ -22,8 +22,12 @@
     <w:p>
       <w:pPr>
         <w:rPr>
-          <w:sz w:val="32"/>
-          <w:szCs w:val="32"/>
+          <w:b/>
+          <w:bCs/>
+          <w:color w:val="00B050"/>
+          <w:sz w:val="32"/>
+          <w:szCs w:val="32"/>
+          <w:u w:val="single"/>
         </w:rPr>
       </w:pPr>
       <w:r>
@@ -41,65 +45,40 @@
         <w:t xml:space="preserve">       </w:t>
       </w:r>
       <w:proofErr w:type="spellStart"/>
-      <w:proofErr w:type="gramStart"/>
-      <w:r>
-        <w:rPr>
-          <w:sz w:val="32"/>
-          <w:szCs w:val="32"/>
-        </w:rPr>
-        <w:t>p.</w:t>
-      </w:r>
-      <w:r>
-        <w:rPr>
-          <w:sz w:val="32"/>
-          <w:szCs w:val="32"/>
-        </w:rPr>
-        <w:t>S</w:t>
-      </w:r>
-      <w:r>
-        <w:rPr>
-          <w:sz w:val="32"/>
-          <w:szCs w:val="32"/>
-        </w:rPr>
-        <w:t>ri</w:t>
-      </w:r>
-      <w:r>
-        <w:rPr>
-          <w:sz w:val="32"/>
-          <w:szCs w:val="32"/>
-        </w:rPr>
-        <w:t>H</w:t>
-      </w:r>
-      <w:r>
-        <w:rPr>
-          <w:sz w:val="32"/>
-          <w:szCs w:val="32"/>
-        </w:rPr>
-        <w:t>arshini</w:t>
-      </w:r>
-      <w:proofErr w:type="spellEnd"/>
-      <w:proofErr w:type="gramEnd"/>
-    </w:p>
-    <w:p>
-      <w:pPr>
-        <w:rPr>
-          <w:sz w:val="32"/>
-          <w:szCs w:val="32"/>
-        </w:rPr>
-      </w:pPr>
-      <w:r>
-        <w:rPr>
-          <w:sz w:val="32"/>
-          <w:szCs w:val="32"/>
-        </w:rPr>
-        <w:t>1923</w:t>
-      </w:r>
-      <w:r>
-        <w:rPr>
-          <w:sz w:val="32"/>
-          <w:szCs w:val="32"/>
-        </w:rPr>
-        <w:t>11174</w:t>
+      <w:r>
+        <w:rPr>
+          <w:b/>
+          <w:bCs/>
+          <w:color w:val="00B050"/>
+          <w:sz w:val="32"/>
+          <w:szCs w:val="32"/>
+          <w:u w:val="single"/>
+        </w:rPr>
+        <w:t>M.Prasanth</w:t>
+      </w:r>
+      <w:proofErr w:type="spellEnd"/>
+    </w:p>
+    <w:p>
+      <w:pPr>
+        <w:rPr>
+          <w:b/>
+          <w:bCs/>
+          <w:color w:val="00B050"/>
+          <w:sz w:val="32"/>
+          <w:szCs w:val="32"/>
+          <w:u w:val="single"/>
+        </w:rPr>
+      </w:pPr>
+      <w:r>
+        <w:rPr>
+          <w:b/>
+          <w:bCs/>
+          <w:color w:val="00B050"/>
+          <w:sz w:val="32"/>
+          <w:szCs w:val="32"/>
+          <w:u w:val="single"/>
+        </w:rPr>
+        <w:t>192325053</w:t>
       </w:r>
     </w:p>
     <w:p>

</xml_diff>